<commit_message>
Writing Article and Weekly Update of site with new cartoon
</commit_message>
<xml_diff>
--- a/Articles/2024/6-SASS-Or-SCSS/12-Portfolio-Website/3 The Home Page SASS.docx
+++ b/Articles/2024/6-SASS-Or-SCSS/12-Portfolio-Website/3 The Home Page SASS.docx
@@ -10,23 +10,749 @@
         <w:t>3 The Home Page SASS</w:t>
       </w:r>
     </w:p>
-    <w:p>
-      <w:hyperlink r:id="rId5" w:history="1">
-        <w:r>
-          <w:rPr>
-            <w:rStyle w:val="Hyperlink"/>
-          </w:rPr>
-          <w:t>https://www.youtube.com/watch?v=_a5j7KoflTs</w:t>
-        </w:r>
-      </w:hyperlink>
-    </w:p>
-    <w:p>
-      <w:r>
+    <w:sdt>
+      <w:sdtPr>
+        <w:id w:val="1444730082"/>
+        <w:docPartObj>
+          <w:docPartGallery w:val="Table of Contents"/>
+          <w:docPartUnique/>
+        </w:docPartObj>
+      </w:sdtPr>
+      <w:sdtEndPr>
+        <w:rPr>
+          <w:rFonts w:asciiTheme="minorHAnsi" w:eastAsiaTheme="minorHAnsi" w:hAnsiTheme="minorHAnsi" w:cstheme="minorBidi"/>
+          <w:b/>
+          <w:bCs/>
+          <w:noProof/>
+          <w:color w:val="auto"/>
+          <w:sz w:val="22"/>
+          <w:szCs w:val="22"/>
+        </w:rPr>
+      </w:sdtEndPr>
+      <w:sdtContent>
+        <w:p>
+          <w:pPr>
+            <w:pStyle w:val="TOCHeading"/>
+          </w:pPr>
+          <w:r>
+            <w:t>Contents</w:t>
+          </w:r>
+        </w:p>
+        <w:p>
+          <w:pPr>
+            <w:pStyle w:val="TOC1"/>
+            <w:tabs>
+              <w:tab w:val="right" w:leader="dot" w:pos="9350"/>
+            </w:tabs>
+            <w:rPr>
+              <w:noProof/>
+            </w:rPr>
+          </w:pPr>
+          <w:r>
+            <w:fldChar w:fldCharType="begin"/>
+          </w:r>
+          <w:r>
+            <w:instrText xml:space="preserve"> TOC \o "1-3" \h \z \u </w:instrText>
+          </w:r>
+          <w:r>
+            <w:fldChar w:fldCharType="separate"/>
+          </w:r>
+          <w:hyperlink w:anchor="_Toc165218542" w:history="1">
+            <w:r>
+              <w:rPr>
+                <w:rStyle w:val="Hyperlink"/>
+                <w:noProof/>
+              </w:rPr>
+              <w:t>Create Home partial SCSS</w:t>
+            </w:r>
+            <w:r>
+              <w:rPr>
+                <w:noProof/>
+                <w:webHidden/>
+              </w:rPr>
+              <w:tab/>
+            </w:r>
+            <w:r>
+              <w:rPr>
+                <w:noProof/>
+                <w:webHidden/>
+              </w:rPr>
+              <w:fldChar w:fldCharType="begin"/>
+            </w:r>
+            <w:r>
+              <w:rPr>
+                <w:noProof/>
+                <w:webHidden/>
+              </w:rPr>
+              <w:instrText xml:space="preserve"> PAGEREF _Toc165218542 \h </w:instrText>
+            </w:r>
+            <w:r>
+              <w:rPr>
+                <w:noProof/>
+                <w:webHidden/>
+              </w:rPr>
+            </w:r>
+            <w:r>
+              <w:rPr>
+                <w:noProof/>
+                <w:webHidden/>
+              </w:rPr>
+              <w:fldChar w:fldCharType="separate"/>
+            </w:r>
+            <w:r>
+              <w:rPr>
+                <w:noProof/>
+                <w:webHidden/>
+              </w:rPr>
+              <w:t>1</w:t>
+            </w:r>
+            <w:r>
+              <w:rPr>
+                <w:noProof/>
+                <w:webHidden/>
+              </w:rPr>
+              <w:fldChar w:fldCharType="end"/>
+            </w:r>
+          </w:hyperlink>
+        </w:p>
+        <w:p>
+          <w:pPr>
+            <w:pStyle w:val="TOC1"/>
+            <w:tabs>
+              <w:tab w:val="right" w:leader="dot" w:pos="9350"/>
+            </w:tabs>
+            <w:rPr>
+              <w:noProof/>
+            </w:rPr>
+          </w:pPr>
+          <w:hyperlink w:anchor="_Toc165218543" w:history="1">
+            <w:r>
+              <w:rPr>
+                <w:rStyle w:val="Hyperlink"/>
+                <w:noProof/>
+              </w:rPr>
+              <w:t>Go to main.scss to import Home</w:t>
+            </w:r>
+            <w:r>
+              <w:rPr>
+                <w:noProof/>
+                <w:webHidden/>
+              </w:rPr>
+              <w:tab/>
+            </w:r>
+            <w:r>
+              <w:rPr>
+                <w:noProof/>
+                <w:webHidden/>
+              </w:rPr>
+              <w:fldChar w:fldCharType="begin"/>
+            </w:r>
+            <w:r>
+              <w:rPr>
+                <w:noProof/>
+                <w:webHidden/>
+              </w:rPr>
+              <w:instrText xml:space="preserve"> PAGEREF _Toc165218543 \h </w:instrText>
+            </w:r>
+            <w:r>
+              <w:rPr>
+                <w:noProof/>
+                <w:webHidden/>
+              </w:rPr>
+            </w:r>
+            <w:r>
+              <w:rPr>
+                <w:noProof/>
+                <w:webHidden/>
+              </w:rPr>
+              <w:fldChar w:fldCharType="separate"/>
+            </w:r>
+            <w:r>
+              <w:rPr>
+                <w:noProof/>
+                <w:webHidden/>
+              </w:rPr>
+              <w:t>1</w:t>
+            </w:r>
+            <w:r>
+              <w:rPr>
+                <w:noProof/>
+                <w:webHidden/>
+              </w:rPr>
+              <w:fldChar w:fldCharType="end"/>
+            </w:r>
+          </w:hyperlink>
+        </w:p>
+        <w:p>
+          <w:pPr>
+            <w:pStyle w:val="TOC1"/>
+            <w:tabs>
+              <w:tab w:val="right" w:leader="dot" w:pos="9350"/>
+            </w:tabs>
+            <w:rPr>
+              <w:noProof/>
+            </w:rPr>
+          </w:pPr>
+          <w:hyperlink w:anchor="_Toc165218544" w:history="1">
+            <w:r>
+              <w:rPr>
+                <w:rStyle w:val="Hyperlink"/>
+                <w:noProof/>
+              </w:rPr>
+              <w:t>Turn on SASS</w:t>
+            </w:r>
+            <w:r>
+              <w:rPr>
+                <w:noProof/>
+                <w:webHidden/>
+              </w:rPr>
+              <w:tab/>
+            </w:r>
+            <w:r>
+              <w:rPr>
+                <w:noProof/>
+                <w:webHidden/>
+              </w:rPr>
+              <w:fldChar w:fldCharType="begin"/>
+            </w:r>
+            <w:r>
+              <w:rPr>
+                <w:noProof/>
+                <w:webHidden/>
+              </w:rPr>
+              <w:instrText xml:space="preserve"> PAGEREF _Toc165218544 \h </w:instrText>
+            </w:r>
+            <w:r>
+              <w:rPr>
+                <w:noProof/>
+                <w:webHidden/>
+              </w:rPr>
+            </w:r>
+            <w:r>
+              <w:rPr>
+                <w:noProof/>
+                <w:webHidden/>
+              </w:rPr>
+              <w:fldChar w:fldCharType="separate"/>
+            </w:r>
+            <w:r>
+              <w:rPr>
+                <w:noProof/>
+                <w:webHidden/>
+              </w:rPr>
+              <w:t>2</w:t>
+            </w:r>
+            <w:r>
+              <w:rPr>
+                <w:noProof/>
+                <w:webHidden/>
+              </w:rPr>
+              <w:fldChar w:fldCharType="end"/>
+            </w:r>
+          </w:hyperlink>
+        </w:p>
+        <w:p>
+          <w:pPr>
+            <w:pStyle w:val="TOC1"/>
+            <w:tabs>
+              <w:tab w:val="right" w:leader="dot" w:pos="9350"/>
+            </w:tabs>
+            <w:rPr>
+              <w:noProof/>
+            </w:rPr>
+          </w:pPr>
+          <w:hyperlink w:anchor="_Toc165218545" w:history="1">
+            <w:r>
+              <w:rPr>
+                <w:rStyle w:val="Hyperlink"/>
+                <w:noProof/>
+              </w:rPr>
+              <w:t>Go to index.html to test the page</w:t>
+            </w:r>
+            <w:r>
+              <w:rPr>
+                <w:noProof/>
+                <w:webHidden/>
+              </w:rPr>
+              <w:tab/>
+            </w:r>
+            <w:r>
+              <w:rPr>
+                <w:noProof/>
+                <w:webHidden/>
+              </w:rPr>
+              <w:fldChar w:fldCharType="begin"/>
+            </w:r>
+            <w:r>
+              <w:rPr>
+                <w:noProof/>
+                <w:webHidden/>
+              </w:rPr>
+              <w:instrText xml:space="preserve"> PAGEREF _Toc165218545 \h </w:instrText>
+            </w:r>
+            <w:r>
+              <w:rPr>
+                <w:noProof/>
+                <w:webHidden/>
+              </w:rPr>
+            </w:r>
+            <w:r>
+              <w:rPr>
+                <w:noProof/>
+                <w:webHidden/>
+              </w:rPr>
+              <w:fldChar w:fldCharType="separate"/>
+            </w:r>
+            <w:r>
+              <w:rPr>
+                <w:noProof/>
+                <w:webHidden/>
+              </w:rPr>
+              <w:t>2</w:t>
+            </w:r>
+            <w:r>
+              <w:rPr>
+                <w:noProof/>
+                <w:webHidden/>
+              </w:rPr>
+              <w:fldChar w:fldCharType="end"/>
+            </w:r>
+          </w:hyperlink>
+        </w:p>
+        <w:p>
+          <w:pPr>
+            <w:pStyle w:val="TOC1"/>
+            <w:tabs>
+              <w:tab w:val="right" w:leader="dot" w:pos="9350"/>
+            </w:tabs>
+            <w:rPr>
+              <w:noProof/>
+            </w:rPr>
+          </w:pPr>
+          <w:hyperlink w:anchor="_Toc165218546" w:history="1">
+            <w:r>
+              <w:rPr>
+                <w:rStyle w:val="Hyperlink"/>
+                <w:noProof/>
+              </w:rPr>
+              <w:t>Styling the Home Text</w:t>
+            </w:r>
+            <w:r>
+              <w:rPr>
+                <w:noProof/>
+                <w:webHidden/>
+              </w:rPr>
+              <w:tab/>
+            </w:r>
+            <w:r>
+              <w:rPr>
+                <w:noProof/>
+                <w:webHidden/>
+              </w:rPr>
+              <w:fldChar w:fldCharType="begin"/>
+            </w:r>
+            <w:r>
+              <w:rPr>
+                <w:noProof/>
+                <w:webHidden/>
+              </w:rPr>
+              <w:instrText xml:space="preserve"> PAGEREF _Toc165218546 \h </w:instrText>
+            </w:r>
+            <w:r>
+              <w:rPr>
+                <w:noProof/>
+                <w:webHidden/>
+              </w:rPr>
+            </w:r>
+            <w:r>
+              <w:rPr>
+                <w:noProof/>
+                <w:webHidden/>
+              </w:rPr>
+              <w:fldChar w:fldCharType="separate"/>
+            </w:r>
+            <w:r>
+              <w:rPr>
+                <w:noProof/>
+                <w:webHidden/>
+              </w:rPr>
+              <w:t>3</w:t>
+            </w:r>
+            <w:r>
+              <w:rPr>
+                <w:noProof/>
+                <w:webHidden/>
+              </w:rPr>
+              <w:fldChar w:fldCharType="end"/>
+            </w:r>
+          </w:hyperlink>
+        </w:p>
+        <w:p>
+          <w:pPr>
+            <w:pStyle w:val="TOC1"/>
+            <w:tabs>
+              <w:tab w:val="right" w:leader="dot" w:pos="9350"/>
+            </w:tabs>
+            <w:rPr>
+              <w:noProof/>
+            </w:rPr>
+          </w:pPr>
+          <w:hyperlink w:anchor="_Toc165218547" w:history="1">
+            <w:r>
+              <w:rPr>
+                <w:rStyle w:val="Hyperlink"/>
+                <w:noProof/>
+              </w:rPr>
+              <w:t>Testing the Text on the home page</w:t>
+            </w:r>
+            <w:r>
+              <w:rPr>
+                <w:noProof/>
+                <w:webHidden/>
+              </w:rPr>
+              <w:tab/>
+            </w:r>
+            <w:r>
+              <w:rPr>
+                <w:noProof/>
+                <w:webHidden/>
+              </w:rPr>
+              <w:fldChar w:fldCharType="begin"/>
+            </w:r>
+            <w:r>
+              <w:rPr>
+                <w:noProof/>
+                <w:webHidden/>
+              </w:rPr>
+              <w:instrText xml:space="preserve"> PAGEREF _Toc165218547 \h </w:instrText>
+            </w:r>
+            <w:r>
+              <w:rPr>
+                <w:noProof/>
+                <w:webHidden/>
+              </w:rPr>
+            </w:r>
+            <w:r>
+              <w:rPr>
+                <w:noProof/>
+                <w:webHidden/>
+              </w:rPr>
+              <w:fldChar w:fldCharType="separate"/>
+            </w:r>
+            <w:r>
+              <w:rPr>
+                <w:noProof/>
+                <w:webHidden/>
+              </w:rPr>
+              <w:t>4</w:t>
+            </w:r>
+            <w:r>
+              <w:rPr>
+                <w:noProof/>
+                <w:webHidden/>
+              </w:rPr>
+              <w:fldChar w:fldCharType="end"/>
+            </w:r>
+          </w:hyperlink>
+        </w:p>
+        <w:p>
+          <w:pPr>
+            <w:pStyle w:val="TOC1"/>
+            <w:tabs>
+              <w:tab w:val="right" w:leader="dot" w:pos="9350"/>
+            </w:tabs>
+            <w:rPr>
+              <w:noProof/>
+            </w:rPr>
+          </w:pPr>
+          <w:hyperlink w:anchor="_Toc165218548" w:history="1">
+            <w:r>
+              <w:rPr>
+                <w:rStyle w:val="Hyperlink"/>
+                <w:noProof/>
+              </w:rPr>
+              <w:t>Turn on SASS</w:t>
+            </w:r>
+            <w:r>
+              <w:rPr>
+                <w:noProof/>
+                <w:webHidden/>
+              </w:rPr>
+              <w:tab/>
+            </w:r>
+            <w:r>
+              <w:rPr>
+                <w:noProof/>
+                <w:webHidden/>
+              </w:rPr>
+              <w:fldChar w:fldCharType="begin"/>
+            </w:r>
+            <w:r>
+              <w:rPr>
+                <w:noProof/>
+                <w:webHidden/>
+              </w:rPr>
+              <w:instrText xml:space="preserve"> PAGEREF _Toc165218548 \h </w:instrText>
+            </w:r>
+            <w:r>
+              <w:rPr>
+                <w:noProof/>
+                <w:webHidden/>
+              </w:rPr>
+            </w:r>
+            <w:r>
+              <w:rPr>
+                <w:noProof/>
+                <w:webHidden/>
+              </w:rPr>
+              <w:fldChar w:fldCharType="separate"/>
+            </w:r>
+            <w:r>
+              <w:rPr>
+                <w:noProof/>
+                <w:webHidden/>
+              </w:rPr>
+              <w:t>4</w:t>
+            </w:r>
+            <w:r>
+              <w:rPr>
+                <w:noProof/>
+                <w:webHidden/>
+              </w:rPr>
+              <w:fldChar w:fldCharType="end"/>
+            </w:r>
+          </w:hyperlink>
+        </w:p>
+        <w:p>
+          <w:pPr>
+            <w:pStyle w:val="TOC1"/>
+            <w:tabs>
+              <w:tab w:val="right" w:leader="dot" w:pos="9350"/>
+            </w:tabs>
+            <w:rPr>
+              <w:noProof/>
+            </w:rPr>
+          </w:pPr>
+          <w:hyperlink w:anchor="_Toc165218549" w:history="1">
+            <w:r>
+              <w:rPr>
+                <w:rStyle w:val="Hyperlink"/>
+                <w:noProof/>
+              </w:rPr>
+              <w:t>Go to index.html to test the page</w:t>
+            </w:r>
+            <w:r>
+              <w:rPr>
+                <w:noProof/>
+                <w:webHidden/>
+              </w:rPr>
+              <w:tab/>
+            </w:r>
+            <w:r>
+              <w:rPr>
+                <w:noProof/>
+                <w:webHidden/>
+              </w:rPr>
+              <w:fldChar w:fldCharType="begin"/>
+            </w:r>
+            <w:r>
+              <w:rPr>
+                <w:noProof/>
+                <w:webHidden/>
+              </w:rPr>
+              <w:instrText xml:space="preserve"> PAGEREF _Toc165218549 \h </w:instrText>
+            </w:r>
+            <w:r>
+              <w:rPr>
+                <w:noProof/>
+                <w:webHidden/>
+              </w:rPr>
+            </w:r>
+            <w:r>
+              <w:rPr>
+                <w:noProof/>
+                <w:webHidden/>
+              </w:rPr>
+              <w:fldChar w:fldCharType="separate"/>
+            </w:r>
+            <w:r>
+              <w:rPr>
+                <w:noProof/>
+                <w:webHidden/>
+              </w:rPr>
+              <w:t>5</w:t>
+            </w:r>
+            <w:r>
+              <w:rPr>
+                <w:noProof/>
+                <w:webHidden/>
+              </w:rPr>
+              <w:fldChar w:fldCharType="end"/>
+            </w:r>
+          </w:hyperlink>
+        </w:p>
+        <w:p>
+          <w:r>
+            <w:rPr>
+              <w:b/>
+              <w:bCs/>
+              <w:noProof/>
+            </w:rPr>
+            <w:fldChar w:fldCharType="end"/>
+          </w:r>
+        </w:p>
+      </w:sdtContent>
+    </w:sdt>
+    <w:p/>
+    <w:p>
+      <w:pPr>
+        <w:pStyle w:val="Heading1"/>
+      </w:pPr>
+      <w:bookmarkStart w:id="0" w:name="_Toc165218542"/>
+      <w:r>
+        <w:t>Create Home partial SCSS</w:t>
+      </w:r>
+      <w:bookmarkEnd w:id="0"/>
+    </w:p>
+    <w:p>
+      <w:r>
+        <w:t>Create a new partial and name it _</w:t>
+      </w:r>
+      <w:proofErr w:type="spellStart"/>
+      <w:proofErr w:type="gramStart"/>
+      <w:r>
+        <w:t>home.scss</w:t>
+      </w:r>
+      <w:proofErr w:type="spellEnd"/>
+      <w:proofErr w:type="gramEnd"/>
+    </w:p>
+    <w:p>
+      <w:pPr>
+        <w:pStyle w:val="code"/>
+      </w:pPr>
+      <w:proofErr w:type="gramStart"/>
+      <w:r>
+        <w:t>.home</w:t>
+      </w:r>
+      <w:proofErr w:type="gramEnd"/>
+      <w:r>
+        <w:t>{</w:t>
+      </w:r>
+    </w:p>
+    <w:p>
+      <w:pPr>
+        <w:pStyle w:val="code"/>
+      </w:pPr>
+      <w:r>
+        <w:t xml:space="preserve">    height:100%;</w:t>
+      </w:r>
+    </w:p>
+    <w:p>
+      <w:pPr>
+        <w:pStyle w:val="code"/>
+      </w:pPr>
+      <w:r>
+        <w:t xml:space="preserve">    padding-top: 40vh;</w:t>
+      </w:r>
+    </w:p>
+    <w:p>
+      <w:pPr>
+        <w:pStyle w:val="code"/>
+      </w:pPr>
+      <w:r>
+        <w:t xml:space="preserve">    overflow: hidden;</w:t>
+      </w:r>
+    </w:p>
+    <w:p>
+      <w:pPr>
+        <w:pStyle w:val="code"/>
+      </w:pPr>
+      <w:r>
+        <w:t xml:space="preserve">    align-items: center;</w:t>
+      </w:r>
+    </w:p>
+    <w:p>
+      <w:pPr>
+        <w:pStyle w:val="code"/>
+      </w:pPr>
+      <w:r>
+        <w:t xml:space="preserve">    text-align: center;</w:t>
+      </w:r>
+    </w:p>
+    <w:p>
+      <w:pPr>
+        <w:pStyle w:val="code"/>
+      </w:pPr>
+      <w:r>
+        <w:t xml:space="preserve">    background: </w:t>
+      </w:r>
+      <w:proofErr w:type="spellStart"/>
+      <w:r>
+        <w:t>url</w:t>
+      </w:r>
+      <w:proofErr w:type="spellEnd"/>
+      <w:r>
+        <w:t>('../</w:t>
+      </w:r>
+      <w:proofErr w:type="spellStart"/>
+      <w:r>
+        <w:t>img</w:t>
+      </w:r>
+      <w:proofErr w:type="spellEnd"/>
+      <w:r>
+        <w:t>/home-image.jpg');</w:t>
+      </w:r>
+    </w:p>
+    <w:p>
+      <w:pPr>
+        <w:pStyle w:val="code"/>
+      </w:pPr>
+      <w:r>
+        <w:t xml:space="preserve">    </w:t>
+      </w:r>
+      <w:proofErr w:type="spellStart"/>
+      <w:r>
+        <w:t>background-</w:t>
+      </w:r>
+      <w:proofErr w:type="gramStart"/>
+      <w:r>
+        <w:t>size:cover</w:t>
+      </w:r>
+      <w:proofErr w:type="spellEnd"/>
+      <w:proofErr w:type="gramEnd"/>
+      <w:r>
+        <w:t>;</w:t>
+      </w:r>
+    </w:p>
+    <w:p>
+      <w:pPr>
+        <w:pStyle w:val="code"/>
+      </w:pPr>
+    </w:p>
+    <w:p>
+      <w:pPr>
+        <w:pStyle w:val="code"/>
+      </w:pPr>
+      <w:r>
+        <w:t>}</w:t>
+      </w:r>
+    </w:p>
+    <w:p>
+      <w:pPr>
+        <w:pStyle w:val="code"/>
+      </w:pPr>
+    </w:p>
+    <w:p>
+      <w:pPr>
+        <w:pStyle w:val="code"/>
+      </w:pPr>
+      <w:r>
+        <w:lastRenderedPageBreak/>
         <w:drawing>
-          <wp:inline distT="0" distB="0" distL="0" distR="0" wp14:anchorId="03EB5101" wp14:editId="758F4736">
-            <wp:extent cx="5182323" cy="1209844"/>
-            <wp:effectExtent l="0" t="0" r="0" b="9525"/>
-            <wp:docPr id="806627888" name="Picture 1"/>
+          <wp:inline distT="0" distB="0" distL="0" distR="0" wp14:anchorId="24A0C3E9" wp14:editId="468896FD">
+            <wp:extent cx="5344271" cy="2362530"/>
+            <wp:effectExtent l="0" t="0" r="8890" b="0"/>
+            <wp:docPr id="1153680492" name="Picture 1"/>
             <wp:cNvGraphicFramePr>
               <a:graphicFrameLocks xmlns:a="http://schemas.openxmlformats.org/drawingml/2006/main" noChangeAspect="1"/>
             </wp:cNvGraphicFramePr>
@@ -34,7 +760,7 @@
               <a:graphicData uri="http://schemas.openxmlformats.org/drawingml/2006/picture">
                 <pic:pic xmlns:pic="http://schemas.openxmlformats.org/drawingml/2006/picture">
                   <pic:nvPicPr>
-                    <pic:cNvPr id="806627888" name=""/>
+                    <pic:cNvPr id="1153680492" name=""/>
                     <pic:cNvPicPr/>
                   </pic:nvPicPr>
                   <pic:blipFill>
@@ -46,7 +772,7 @@
                   <pic:spPr>
                     <a:xfrm>
                       <a:off x="0" y="0"/>
-                      <a:ext cx="5182323" cy="1209844"/>
+                      <a:ext cx="5344271" cy="2362530"/>
                     </a:xfrm>
                     <a:prstGeom prst="rect">
                       <a:avLst/>
@@ -59,6 +785,703 @@
         </w:drawing>
       </w:r>
     </w:p>
+    <w:p>
+      <w:pPr>
+        <w:pStyle w:val="code"/>
+      </w:pPr>
+    </w:p>
+    <w:p>
+      <w:pPr>
+        <w:pStyle w:val="Heading1"/>
+      </w:pPr>
+      <w:bookmarkStart w:id="1" w:name="_Toc165218543"/>
+      <w:r>
+        <w:t xml:space="preserve">Go to </w:t>
+      </w:r>
+      <w:proofErr w:type="spellStart"/>
+      <w:proofErr w:type="gramStart"/>
+      <w:r>
+        <w:t>main.scss</w:t>
+      </w:r>
+      <w:proofErr w:type="spellEnd"/>
+      <w:proofErr w:type="gramEnd"/>
+      <w:r>
+        <w:t xml:space="preserve"> to import Home</w:t>
+      </w:r>
+      <w:bookmarkEnd w:id="1"/>
+    </w:p>
+    <w:p>
+      <w:pPr>
+        <w:pStyle w:val="code"/>
+      </w:pPr>
+      <w:r>
+        <w:t>@import"home";</w:t>
+      </w:r>
+    </w:p>
+    <w:p>
+      <w:pPr>
+        <w:pStyle w:val="code"/>
+      </w:pPr>
+    </w:p>
+    <w:p>
+      <w:pPr>
+        <w:pStyle w:val="code"/>
+      </w:pPr>
+      <w:r>
+        <w:drawing>
+          <wp:inline distT="0" distB="0" distL="0" distR="0" wp14:anchorId="253B6B31" wp14:editId="738BFAC2">
+            <wp:extent cx="4544059" cy="1086002"/>
+            <wp:effectExtent l="0" t="0" r="0" b="0"/>
+            <wp:docPr id="1657952228" name="Picture 1"/>
+            <wp:cNvGraphicFramePr>
+              <a:graphicFrameLocks xmlns:a="http://schemas.openxmlformats.org/drawingml/2006/main" noChangeAspect="1"/>
+            </wp:cNvGraphicFramePr>
+            <a:graphic xmlns:a="http://schemas.openxmlformats.org/drawingml/2006/main">
+              <a:graphicData uri="http://schemas.openxmlformats.org/drawingml/2006/picture">
+                <pic:pic xmlns:pic="http://schemas.openxmlformats.org/drawingml/2006/picture">
+                  <pic:nvPicPr>
+                    <pic:cNvPr id="1657952228" name=""/>
+                    <pic:cNvPicPr/>
+                  </pic:nvPicPr>
+                  <pic:blipFill>
+                    <a:blip r:embed="rId7"/>
+                    <a:stretch>
+                      <a:fillRect/>
+                    </a:stretch>
+                  </pic:blipFill>
+                  <pic:spPr>
+                    <a:xfrm>
+                      <a:off x="0" y="0"/>
+                      <a:ext cx="4544059" cy="1086002"/>
+                    </a:xfrm>
+                    <a:prstGeom prst="rect">
+                      <a:avLst/>
+                    </a:prstGeom>
+                  </pic:spPr>
+                </pic:pic>
+              </a:graphicData>
+            </a:graphic>
+          </wp:inline>
+        </w:drawing>
+      </w:r>
+    </w:p>
+    <w:p>
+      <w:pPr>
+        <w:pStyle w:val="code"/>
+      </w:pPr>
+    </w:p>
+    <w:p>
+      <w:pPr>
+        <w:pStyle w:val="Heading1"/>
+      </w:pPr>
+      <w:bookmarkStart w:id="2" w:name="_Hlk165218195"/>
+      <w:bookmarkStart w:id="3" w:name="_Toc165218544"/>
+      <w:r>
+        <w:t>Turn on SASS</w:t>
+      </w:r>
+      <w:bookmarkEnd w:id="3"/>
+    </w:p>
+    <w:p>
+      <w:r>
+        <w:t>At the bottom of the app</w:t>
+      </w:r>
+    </w:p>
+    <w:p/>
+    <w:p>
+      <w:r>
+        <w:drawing>
+          <wp:inline distT="0" distB="0" distL="0" distR="0" wp14:anchorId="507D2AD1" wp14:editId="2C4A9E58">
+            <wp:extent cx="2810267" cy="666843"/>
+            <wp:effectExtent l="0" t="0" r="9525" b="0"/>
+            <wp:docPr id="154052962" name="Picture 1"/>
+            <wp:cNvGraphicFramePr>
+              <a:graphicFrameLocks xmlns:a="http://schemas.openxmlformats.org/drawingml/2006/main" noChangeAspect="1"/>
+            </wp:cNvGraphicFramePr>
+            <a:graphic xmlns:a="http://schemas.openxmlformats.org/drawingml/2006/main">
+              <a:graphicData uri="http://schemas.openxmlformats.org/drawingml/2006/picture">
+                <pic:pic xmlns:pic="http://schemas.openxmlformats.org/drawingml/2006/picture">
+                  <pic:nvPicPr>
+                    <pic:cNvPr id="154052962" name=""/>
+                    <pic:cNvPicPr/>
+                  </pic:nvPicPr>
+                  <pic:blipFill>
+                    <a:blip r:embed="rId8"/>
+                    <a:stretch>
+                      <a:fillRect/>
+                    </a:stretch>
+                  </pic:blipFill>
+                  <pic:spPr>
+                    <a:xfrm>
+                      <a:off x="0" y="0"/>
+                      <a:ext cx="2810267" cy="666843"/>
+                    </a:xfrm>
+                    <a:prstGeom prst="rect">
+                      <a:avLst/>
+                    </a:prstGeom>
+                  </pic:spPr>
+                </pic:pic>
+              </a:graphicData>
+            </a:graphic>
+          </wp:inline>
+        </w:drawing>
+      </w:r>
+    </w:p>
+    <w:p>
+      <w:pPr>
+        <w:pStyle w:val="code"/>
+      </w:pPr>
+    </w:p>
+    <w:p>
+      <w:pPr>
+        <w:pStyle w:val="Heading1"/>
+      </w:pPr>
+      <w:bookmarkStart w:id="4" w:name="_Toc165218545"/>
+      <w:r>
+        <w:lastRenderedPageBreak/>
+        <w:t>Go to index.html to test the page</w:t>
+      </w:r>
+      <w:bookmarkEnd w:id="4"/>
+    </w:p>
+    <w:bookmarkEnd w:id="2"/>
+    <w:p>
+      <w:r>
+        <w:drawing>
+          <wp:inline distT="0" distB="0" distL="0" distR="0" wp14:anchorId="196C67DE" wp14:editId="3B56162D">
+            <wp:extent cx="5943600" cy="2756535"/>
+            <wp:effectExtent l="0" t="0" r="0" b="5715"/>
+            <wp:docPr id="121468390" name="Picture 1"/>
+            <wp:cNvGraphicFramePr>
+              <a:graphicFrameLocks xmlns:a="http://schemas.openxmlformats.org/drawingml/2006/main" noChangeAspect="1"/>
+            </wp:cNvGraphicFramePr>
+            <a:graphic xmlns:a="http://schemas.openxmlformats.org/drawingml/2006/main">
+              <a:graphicData uri="http://schemas.openxmlformats.org/drawingml/2006/picture">
+                <pic:pic xmlns:pic="http://schemas.openxmlformats.org/drawingml/2006/picture">
+                  <pic:nvPicPr>
+                    <pic:cNvPr id="121468390" name=""/>
+                    <pic:cNvPicPr/>
+                  </pic:nvPicPr>
+                  <pic:blipFill>
+                    <a:blip r:embed="rId9"/>
+                    <a:stretch>
+                      <a:fillRect/>
+                    </a:stretch>
+                  </pic:blipFill>
+                  <pic:spPr>
+                    <a:xfrm>
+                      <a:off x="0" y="0"/>
+                      <a:ext cx="5943600" cy="2756535"/>
+                    </a:xfrm>
+                    <a:prstGeom prst="rect">
+                      <a:avLst/>
+                    </a:prstGeom>
+                  </pic:spPr>
+                </pic:pic>
+              </a:graphicData>
+            </a:graphic>
+          </wp:inline>
+        </w:drawing>
+      </w:r>
+    </w:p>
+    <w:p/>
+    <w:p>
+      <w:pPr>
+        <w:pStyle w:val="Heading1"/>
+      </w:pPr>
+      <w:bookmarkStart w:id="5" w:name="_Toc165218546"/>
+      <w:r>
+        <w:t>Styling the Home Text</w:t>
+      </w:r>
+      <w:bookmarkEnd w:id="5"/>
+    </w:p>
+    <w:p>
+      <w:r>
+        <w:t xml:space="preserve">We are just going to be targeting the fonts inside of </w:t>
+      </w:r>
+      <w:proofErr w:type="gramStart"/>
+      <w:r>
+        <w:t>the .home</w:t>
+      </w:r>
+      <w:proofErr w:type="gramEnd"/>
+      <w:r>
+        <w:t xml:space="preserve"> rule. We will be using the </w:t>
+      </w:r>
+      <w:r>
+        <w:rPr>
+          <w:rStyle w:val="BigDarkBoldChar"/>
+        </w:rPr>
+        <w:t>&amp;</w:t>
+      </w:r>
+      <w:r>
+        <w:t xml:space="preserve">. The </w:t>
+      </w:r>
+      <w:r>
+        <w:rPr>
+          <w:rStyle w:val="BigDarkBoldChar"/>
+        </w:rPr>
+        <w:t>&amp;</w:t>
+      </w:r>
+      <w:r>
+        <w:t xml:space="preserve"> sign is used in SCSS when we want to nest something, which is exactly what we are going to do.</w:t>
+      </w:r>
+    </w:p>
+    <w:p>
+      <w:pPr>
+        <w:pStyle w:val="code"/>
+      </w:pPr>
+    </w:p>
+    <w:p>
+      <w:pPr>
+        <w:pStyle w:val="code"/>
+      </w:pPr>
+      <w:proofErr w:type="gramStart"/>
+      <w:r>
+        <w:t>.home</w:t>
+      </w:r>
+      <w:proofErr w:type="gramEnd"/>
+      <w:r>
+        <w:t>{</w:t>
+      </w:r>
+    </w:p>
+    <w:p>
+      <w:pPr>
+        <w:pStyle w:val="code"/>
+      </w:pPr>
+      <w:r>
+        <w:t xml:space="preserve">    height:100%;</w:t>
+      </w:r>
+    </w:p>
+    <w:p>
+      <w:pPr>
+        <w:pStyle w:val="code"/>
+      </w:pPr>
+      <w:r>
+        <w:t xml:space="preserve">    padding-top: 40vh;</w:t>
+      </w:r>
+    </w:p>
+    <w:p>
+      <w:pPr>
+        <w:pStyle w:val="code"/>
+      </w:pPr>
+      <w:r>
+        <w:t xml:space="preserve">    overflow: hidden;</w:t>
+      </w:r>
+    </w:p>
+    <w:p>
+      <w:pPr>
+        <w:pStyle w:val="code"/>
+      </w:pPr>
+      <w:r>
+        <w:t xml:space="preserve">    align-items: center;</w:t>
+      </w:r>
+    </w:p>
+    <w:p>
+      <w:pPr>
+        <w:pStyle w:val="code"/>
+      </w:pPr>
+      <w:r>
+        <w:t xml:space="preserve">    text-align: center;</w:t>
+      </w:r>
+    </w:p>
+    <w:p>
+      <w:pPr>
+        <w:pStyle w:val="code"/>
+      </w:pPr>
+      <w:r>
+        <w:t xml:space="preserve">    background: </w:t>
+      </w:r>
+      <w:proofErr w:type="spellStart"/>
+      <w:r>
+        <w:t>url</w:t>
+      </w:r>
+      <w:proofErr w:type="spellEnd"/>
+      <w:r>
+        <w:t>('../</w:t>
+      </w:r>
+      <w:proofErr w:type="spellStart"/>
+      <w:r>
+        <w:t>img</w:t>
+      </w:r>
+      <w:proofErr w:type="spellEnd"/>
+      <w:r>
+        <w:t>/home-image.jpg');</w:t>
+      </w:r>
+    </w:p>
+    <w:p>
+      <w:pPr>
+        <w:pStyle w:val="code"/>
+      </w:pPr>
+      <w:r>
+        <w:t xml:space="preserve">    </w:t>
+      </w:r>
+      <w:proofErr w:type="spellStart"/>
+      <w:r>
+        <w:t>background-</w:t>
+      </w:r>
+      <w:proofErr w:type="gramStart"/>
+      <w:r>
+        <w:t>size:cover</w:t>
+      </w:r>
+      <w:proofErr w:type="spellEnd"/>
+      <w:proofErr w:type="gramEnd"/>
+      <w:r>
+        <w:t>;</w:t>
+      </w:r>
+    </w:p>
+    <w:p>
+      <w:pPr>
+        <w:pStyle w:val="code"/>
+      </w:pPr>
+    </w:p>
+    <w:p>
+      <w:pPr>
+        <w:pStyle w:val="code"/>
+        <w:rPr>
+          <w:highlight w:val="yellow"/>
+        </w:rPr>
+      </w:pPr>
+      <w:r>
+        <w:t xml:space="preserve">    </w:t>
+      </w:r>
+      <w:r>
+        <w:rPr>
+          <w:highlight w:val="yellow"/>
+        </w:rPr>
+        <w:t>&amp;__</w:t>
+      </w:r>
+      <w:proofErr w:type="gramStart"/>
+      <w:r>
+        <w:rPr>
+          <w:highlight w:val="yellow"/>
+        </w:rPr>
+        <w:t>name{</w:t>
+      </w:r>
+      <w:proofErr w:type="gramEnd"/>
+    </w:p>
+    <w:p>
+      <w:pPr>
+        <w:pStyle w:val="code"/>
+        <w:rPr>
+          <w:highlight w:val="yellow"/>
+        </w:rPr>
+      </w:pPr>
+      <w:r>
+        <w:rPr>
+          <w:highlight w:val="yellow"/>
+        </w:rPr>
+        <w:t xml:space="preserve">        font-size: 3.5rem;</w:t>
+      </w:r>
+    </w:p>
+    <w:p>
+      <w:pPr>
+        <w:pStyle w:val="code"/>
+        <w:rPr>
+          <w:highlight w:val="yellow"/>
+        </w:rPr>
+      </w:pPr>
+      <w:r>
+        <w:rPr>
+          <w:highlight w:val="yellow"/>
+        </w:rPr>
+        <w:t xml:space="preserve">        padding-bottom: 1rem;</w:t>
+      </w:r>
+    </w:p>
+    <w:p>
+      <w:pPr>
+        <w:pStyle w:val="code"/>
+        <w:rPr>
+          <w:highlight w:val="yellow"/>
+        </w:rPr>
+      </w:pPr>
+      <w:r>
+        <w:rPr>
+          <w:highlight w:val="yellow"/>
+        </w:rPr>
+        <w:t xml:space="preserve">        border-bottom: 2px solid #fff;</w:t>
+      </w:r>
+    </w:p>
+    <w:p>
+      <w:pPr>
+        <w:pStyle w:val="code"/>
+        <w:rPr>
+          <w:highlight w:val="yellow"/>
+        </w:rPr>
+      </w:pPr>
+    </w:p>
+    <w:p>
+      <w:pPr>
+        <w:pStyle w:val="code"/>
+        <w:rPr>
+          <w:highlight w:val="yellow"/>
+        </w:rPr>
+      </w:pPr>
+      <w:r>
+        <w:rPr>
+          <w:highlight w:val="yellow"/>
+        </w:rPr>
+        <w:t xml:space="preserve">        &amp;--last {</w:t>
+      </w:r>
+    </w:p>
+    <w:p>
+      <w:pPr>
+        <w:pStyle w:val="code"/>
+        <w:rPr>
+          <w:highlight w:val="yellow"/>
+        </w:rPr>
+      </w:pPr>
+      <w:r>
+        <w:rPr>
+          <w:highlight w:val="yellow"/>
+        </w:rPr>
+        <w:t xml:space="preserve">            color: $secondary-color;</w:t>
+      </w:r>
+    </w:p>
+    <w:p>
+      <w:pPr>
+        <w:pStyle w:val="code"/>
+        <w:rPr>
+          <w:highlight w:val="yellow"/>
+        </w:rPr>
+      </w:pPr>
+      <w:r>
+        <w:rPr>
+          <w:highlight w:val="yellow"/>
+        </w:rPr>
+        <w:t xml:space="preserve">            font-weight: 300;</w:t>
+      </w:r>
+    </w:p>
+    <w:p>
+      <w:pPr>
+        <w:pStyle w:val="code"/>
+        <w:rPr>
+          <w:highlight w:val="yellow"/>
+        </w:rPr>
+      </w:pPr>
+    </w:p>
+    <w:p>
+      <w:pPr>
+        <w:pStyle w:val="code"/>
+        <w:rPr>
+          <w:highlight w:val="yellow"/>
+        </w:rPr>
+      </w:pPr>
+      <w:r>
+        <w:rPr>
+          <w:highlight w:val="yellow"/>
+        </w:rPr>
+        <w:lastRenderedPageBreak/>
+        <w:t xml:space="preserve">        }</w:t>
+      </w:r>
+    </w:p>
+    <w:p>
+      <w:pPr>
+        <w:pStyle w:val="code"/>
+        <w:rPr>
+          <w:highlight w:val="yellow"/>
+        </w:rPr>
+      </w:pPr>
+    </w:p>
+    <w:p>
+      <w:pPr>
+        <w:pStyle w:val="code"/>
+      </w:pPr>
+      <w:r>
+        <w:rPr>
+          <w:highlight w:val="yellow"/>
+        </w:rPr>
+        <w:t xml:space="preserve">    }</w:t>
+      </w:r>
+    </w:p>
+    <w:p>
+      <w:pPr>
+        <w:pStyle w:val="code"/>
+      </w:pPr>
+    </w:p>
+    <w:p>
+      <w:pPr>
+        <w:pStyle w:val="code"/>
+      </w:pPr>
+      <w:r>
+        <w:t>}</w:t>
+      </w:r>
+    </w:p>
+    <w:p>
+      <w:pPr>
+        <w:pStyle w:val="code"/>
+      </w:pPr>
+    </w:p>
+    <w:p>
+      <w:pPr>
+        <w:pStyle w:val="code"/>
+      </w:pPr>
+      <w:r>
+        <w:drawing>
+          <wp:inline distT="0" distB="0" distL="0" distR="0" wp14:anchorId="5567DD60" wp14:editId="16513243">
+            <wp:extent cx="5943600" cy="3669030"/>
+            <wp:effectExtent l="0" t="0" r="0" b="7620"/>
+            <wp:docPr id="2021440124" name="Picture 1"/>
+            <wp:cNvGraphicFramePr>
+              <a:graphicFrameLocks xmlns:a="http://schemas.openxmlformats.org/drawingml/2006/main" noChangeAspect="1"/>
+            </wp:cNvGraphicFramePr>
+            <a:graphic xmlns:a="http://schemas.openxmlformats.org/drawingml/2006/main">
+              <a:graphicData uri="http://schemas.openxmlformats.org/drawingml/2006/picture">
+                <pic:pic xmlns:pic="http://schemas.openxmlformats.org/drawingml/2006/picture">
+                  <pic:nvPicPr>
+                    <pic:cNvPr id="2021440124" name=""/>
+                    <pic:cNvPicPr/>
+                  </pic:nvPicPr>
+                  <pic:blipFill>
+                    <a:blip r:embed="rId10"/>
+                    <a:stretch>
+                      <a:fillRect/>
+                    </a:stretch>
+                  </pic:blipFill>
+                  <pic:spPr>
+                    <a:xfrm>
+                      <a:off x="0" y="0"/>
+                      <a:ext cx="5943600" cy="3669030"/>
+                    </a:xfrm>
+                    <a:prstGeom prst="rect">
+                      <a:avLst/>
+                    </a:prstGeom>
+                  </pic:spPr>
+                </pic:pic>
+              </a:graphicData>
+            </a:graphic>
+          </wp:inline>
+        </w:drawing>
+      </w:r>
+    </w:p>
+    <w:p>
+      <w:pPr>
+        <w:pStyle w:val="code"/>
+      </w:pPr>
+    </w:p>
+    <w:p>
+      <w:pPr>
+        <w:pStyle w:val="code"/>
+      </w:pPr>
+    </w:p>
+    <w:p>
+      <w:pPr>
+        <w:pStyle w:val="Heading1"/>
+      </w:pPr>
+      <w:bookmarkStart w:id="6" w:name="_Toc165218547"/>
+      <w:r>
+        <w:t>Testing the Text on the home page</w:t>
+      </w:r>
+      <w:bookmarkEnd w:id="6"/>
+    </w:p>
+    <w:p>
+      <w:pPr>
+        <w:pStyle w:val="Heading1"/>
+      </w:pPr>
+      <w:bookmarkStart w:id="7" w:name="_Toc165218548"/>
+      <w:r>
+        <w:t>Turn on SASS</w:t>
+      </w:r>
+      <w:bookmarkEnd w:id="7"/>
+    </w:p>
+    <w:p>
+      <w:r>
+        <w:t>At the bottom of the app</w:t>
+      </w:r>
+    </w:p>
+    <w:p/>
+    <w:p>
+      <w:r>
+        <w:drawing>
+          <wp:inline distT="0" distB="0" distL="0" distR="0" wp14:anchorId="3545BD45" wp14:editId="4F7AD94E">
+            <wp:extent cx="2810267" cy="666843"/>
+            <wp:effectExtent l="0" t="0" r="9525" b="0"/>
+            <wp:docPr id="445635072" name="Picture 1"/>
+            <wp:cNvGraphicFramePr>
+              <a:graphicFrameLocks xmlns:a="http://schemas.openxmlformats.org/drawingml/2006/main" noChangeAspect="1"/>
+            </wp:cNvGraphicFramePr>
+            <a:graphic xmlns:a="http://schemas.openxmlformats.org/drawingml/2006/main">
+              <a:graphicData uri="http://schemas.openxmlformats.org/drawingml/2006/picture">
+                <pic:pic xmlns:pic="http://schemas.openxmlformats.org/drawingml/2006/picture">
+                  <pic:nvPicPr>
+                    <pic:cNvPr id="154052962" name=""/>
+                    <pic:cNvPicPr/>
+                  </pic:nvPicPr>
+                  <pic:blipFill>
+                    <a:blip r:embed="rId8"/>
+                    <a:stretch>
+                      <a:fillRect/>
+                    </a:stretch>
+                  </pic:blipFill>
+                  <pic:spPr>
+                    <a:xfrm>
+                      <a:off x="0" y="0"/>
+                      <a:ext cx="2810267" cy="666843"/>
+                    </a:xfrm>
+                    <a:prstGeom prst="rect">
+                      <a:avLst/>
+                    </a:prstGeom>
+                  </pic:spPr>
+                </pic:pic>
+              </a:graphicData>
+            </a:graphic>
+          </wp:inline>
+        </w:drawing>
+      </w:r>
+    </w:p>
+    <w:p>
+      <w:pPr>
+        <w:pStyle w:val="code"/>
+      </w:pPr>
+    </w:p>
+    <w:p>
+      <w:pPr>
+        <w:pStyle w:val="Heading1"/>
+      </w:pPr>
+      <w:bookmarkStart w:id="8" w:name="_Toc165218549"/>
+      <w:r>
+        <w:lastRenderedPageBreak/>
+        <w:t>Go to index.html to test the page</w:t>
+      </w:r>
+      <w:bookmarkEnd w:id="8"/>
+    </w:p>
+    <w:p>
+      <w:r>
+        <w:drawing>
+          <wp:inline distT="0" distB="0" distL="0" distR="0" wp14:anchorId="0827B92E" wp14:editId="5EB9C9EC">
+            <wp:extent cx="5943600" cy="3364865"/>
+            <wp:effectExtent l="0" t="0" r="0" b="6985"/>
+            <wp:docPr id="1926743210" name="Picture 1"/>
+            <wp:cNvGraphicFramePr>
+              <a:graphicFrameLocks xmlns:a="http://schemas.openxmlformats.org/drawingml/2006/main" noChangeAspect="1"/>
+            </wp:cNvGraphicFramePr>
+            <a:graphic xmlns:a="http://schemas.openxmlformats.org/drawingml/2006/main">
+              <a:graphicData uri="http://schemas.openxmlformats.org/drawingml/2006/picture">
+                <pic:pic xmlns:pic="http://schemas.openxmlformats.org/drawingml/2006/picture">
+                  <pic:nvPicPr>
+                    <pic:cNvPr id="1926743210" name=""/>
+                    <pic:cNvPicPr/>
+                  </pic:nvPicPr>
+                  <pic:blipFill>
+                    <a:blip r:embed="rId11"/>
+                    <a:stretch>
+                      <a:fillRect/>
+                    </a:stretch>
+                  </pic:blipFill>
+                  <pic:spPr>
+                    <a:xfrm>
+                      <a:off x="0" y="0"/>
+                      <a:ext cx="5943600" cy="3364865"/>
+                    </a:xfrm>
+                    <a:prstGeom prst="rect">
+                      <a:avLst/>
+                    </a:prstGeom>
+                  </pic:spPr>
+                </pic:pic>
+              </a:graphicData>
+            </a:graphic>
+          </wp:inline>
+        </w:drawing>
+      </w:r>
+    </w:p>
+    <w:p/>
     <w:sectPr>
       <w:pgSz w:w="12240" w:h="15840"/>
       <w:pgMar w:top="1440" w:right="1440" w:bottom="1440" w:left="1440" w:header="720" w:footer="720" w:gutter="0"/>
@@ -1750,7 +3173,6 @@
     <w:basedOn w:val="Heading1"/>
     <w:next w:val="Normal"/>
     <w:uiPriority w:val="39"/>
-    <w:semiHidden/>
     <w:unhideWhenUsed/>
     <w:qFormat/>
     <w:rsid w:val="00F6446E"/>
@@ -2047,6 +3469,30 @@
       <w:color w:val="605E5C"/>
       <w:shd w:val="clear" w:color="auto" w:fill="E1DFDD"/>
     </w:rPr>
+  </w:style>
+  <w:style w:type="character" w:styleId="FollowedHyperlink">
+    <w:name w:val="FollowedHyperlink"/>
+    <w:basedOn w:val="DefaultParagraphFont"/>
+    <w:uiPriority w:val="99"/>
+    <w:semiHidden/>
+    <w:unhideWhenUsed/>
+    <w:rsid w:val="0061115E"/>
+    <w:rPr>
+      <w:color w:val="954F72" w:themeColor="followedHyperlink"/>
+      <w:u w:val="single"/>
+    </w:rPr>
+  </w:style>
+  <w:style w:type="paragraph" w:styleId="TOC1">
+    <w:name w:val="toc 1"/>
+    <w:basedOn w:val="Normal"/>
+    <w:next w:val="Normal"/>
+    <w:autoRedefine/>
+    <w:uiPriority w:val="39"/>
+    <w:unhideWhenUsed/>
+    <w:rsid w:val="00343A44"/>
+    <w:pPr>
+      <w:spacing w:after="100"/>
+    </w:pPr>
   </w:style>
 </w:styles>
 </file>
@@ -2344,4 +3790,16 @@
     </a:ext>
   </a:extLst>
 </a:theme>
+</file>
+
+<file path=customXml/item1.xml><?xml version="1.0" encoding="utf-8"?>
+<b:Sources xmlns:b="http://schemas.openxmlformats.org/officeDocument/2006/bibliography" xmlns="http://schemas.openxmlformats.org/officeDocument/2006/bibliography" SelectedStyle="\APASixthEditionOfficeOnline.xsl" StyleName="APA" Version="6"/>
+</file>
+
+<file path=customXml/itemProps1.xml><?xml version="1.0" encoding="utf-8"?>
+<ds:datastoreItem xmlns:ds="http://schemas.openxmlformats.org/officeDocument/2006/customXml" ds:itemID="{7F6E2715-CA1F-46F5-A1D7-AF578613C1E2}">
+  <ds:schemaRefs>
+    <ds:schemaRef ds:uri="http://schemas.openxmlformats.org/officeDocument/2006/bibliography"/>
+  </ds:schemaRefs>
+</ds:datastoreItem>
 </file>
</xml_diff>